<commit_message>
sensitivity analysis using uVDBP as a predictor in case denominator creatinine influenced results
</commit_message>
<xml_diff>
--- a/doc/kidney.docx
+++ b/doc/kidney.docx
@@ -4160,11 +4160,11 @@
         <w:tblLook w:firstRow="1"/>
       </w:tblPr>
       <w:tblGrid>
-        <w:gridCol w:w="1610"/>
-        <w:gridCol w:w="2013"/>
-        <w:gridCol w:w="2013"/>
-        <w:gridCol w:w="1677"/>
-        <w:gridCol w:w="604"/>
+        <w:gridCol w:w="1900"/>
+        <w:gridCol w:w="871"/>
+        <w:gridCol w:w="2376"/>
+        <w:gridCol w:w="2059"/>
+        <w:gridCol w:w="712"/>
       </w:tblGrid>
       <w:tr>
         <w:trPr>
@@ -4275,29 +4275,29 @@
               <w:jc w:val="left"/>
             </w:pPr>
             <w:r>
-              <w:t xml:space="preserve">Baseline uVDBP:cr (ug/mmol)</w:t>
-            </w:r>
-          </w:p>
-        </w:tc>
-        <w:tc>
-          <w:p>
-            <w:pPr>
-              <w:pStyle w:val="Compact"/>
-              <w:jc w:val="left"/>
-            </w:pPr>
-            <w:r>
-              <w:t xml:space="preserve">uVDBP:cr (ug/mmol)</w:t>
-            </w:r>
-          </w:p>
-        </w:tc>
-        <w:tc>
-          <w:p>
-            <w:pPr>
-              <w:pStyle w:val="Compact"/>
-              <w:jc w:val="left"/>
-            </w:pPr>
-            <w:r>
-              <w:t xml:space="preserve">29.07 (23.26, 35.16)</w:t>
+              <w:t xml:space="preserve">udbpBase</w:t>
+            </w:r>
+          </w:p>
+        </w:tc>
+        <w:tc>
+          <w:p>
+            <w:pPr>
+              <w:pStyle w:val="Compact"/>
+              <w:jc w:val="left"/>
+            </w:pPr>
+            <w:r>
+              <w:t xml:space="preserve">Baseline uVDBP (ug/mmol)</w:t>
+            </w:r>
+          </w:p>
+        </w:tc>
+        <w:tc>
+          <w:p>
+            <w:pPr>
+              <w:pStyle w:val="Compact"/>
+              <w:jc w:val="left"/>
+            </w:pPr>
+            <w:r>
+              <w:t xml:space="preserve">18.16 (11.8, 24.88)</w:t>
             </w:r>
           </w:p>
         </w:tc>
@@ -4332,7 +4332,7 @@
               <w:jc w:val="left"/>
             </w:pPr>
             <w:r>
-              <w:t xml:space="preserve">Baseline uVDBP:cr (ug/mmol)</w:t>
+              <w:t xml:space="preserve">udbpBase</w:t>
             </w:r>
           </w:p>
         </w:tc>
@@ -4354,7 +4354,7 @@
               <w:jc w:val="left"/>
             </w:pPr>
             <w:r>
-              <w:t xml:space="preserve">10.39 (6.52, 14.41)</w:t>
+              <w:t xml:space="preserve">10.55 (6.66, 14.57)</w:t>
             </w:r>
           </w:p>
         </w:tc>
@@ -4389,7 +4389,7 @@
               <w:jc w:val="left"/>
             </w:pPr>
             <w:r>
-              <w:t xml:space="preserve">Baseline uVDBP:cr (ug/mmol)</w:t>
+              <w:t xml:space="preserve">udbpBase</w:t>
             </w:r>
           </w:p>
         </w:tc>
@@ -4411,18 +4411,18 @@
               <w:jc w:val="left"/>
             </w:pPr>
             <w:r>
-              <w:t xml:space="preserve">4.02 (-0.95, 9.25)</w:t>
-            </w:r>
-          </w:p>
-        </w:tc>
-        <w:tc>
-          <w:p>
-            <w:pPr>
-              <w:pStyle w:val="Compact"/>
-              <w:jc w:val="left"/>
-            </w:pPr>
-            <w:r>
-              <w:t xml:space="preserve">0.11</w:t>
+              <w:t xml:space="preserve">4.43 (-0.89, 10.03)</w:t>
+            </w:r>
+          </w:p>
+        </w:tc>
+        <w:tc>
+          <w:p>
+            <w:pPr>
+              <w:pStyle w:val="Compact"/>
+              <w:jc w:val="left"/>
+            </w:pPr>
+            <w:r>
+              <w:t xml:space="preserve">0.1</w:t>
             </w:r>
           </w:p>
         </w:tc>
@@ -4446,7 +4446,7 @@
               <w:jc w:val="left"/>
             </w:pPr>
             <w:r>
-              <w:t xml:space="preserve">Baseline uVDBP:cr (ug/mmol)</w:t>
+              <w:t xml:space="preserve">udbpBase</w:t>
             </w:r>
           </w:p>
         </w:tc>
@@ -4468,7 +4468,7 @@
               <w:jc w:val="left"/>
             </w:pPr>
             <w:r>
-              <w:t xml:space="preserve">-22.12 (-29.88, -13.5)</w:t>
+              <w:t xml:space="preserve">-27.74 (-35.12, -19.52)</w:t>
             </w:r>
           </w:p>
         </w:tc>
@@ -4503,7 +4503,7 @@
               <w:jc w:val="left"/>
             </w:pPr>
             <w:r>
-              <w:t xml:space="preserve">Baseline uVDBP:cr (ug/mmol)</w:t>
+              <w:t xml:space="preserve">udbpBase</w:t>
             </w:r>
           </w:p>
         </w:tc>
@@ -4525,18 +4525,18 @@
               <w:jc w:val="left"/>
             </w:pPr>
             <w:r>
-              <w:t xml:space="preserve">-5.89 (-14.89, 4.06)</w:t>
-            </w:r>
-          </w:p>
-        </w:tc>
-        <w:tc>
-          <w:p>
-            <w:pPr>
-              <w:pStyle w:val="Compact"/>
-              <w:jc w:val="left"/>
-            </w:pPr>
-            <w:r>
-              <w:t xml:space="preserve">0.24</w:t>
+              <w:t xml:space="preserve">-5.71 (-15.38, 5.05)</w:t>
+            </w:r>
+          </w:p>
+        </w:tc>
+        <w:tc>
+          <w:p>
+            <w:pPr>
+              <w:pStyle w:val="Compact"/>
+              <w:jc w:val="left"/>
+            </w:pPr>
+            <w:r>
+              <w:t xml:space="preserve">0.29</w:t>
             </w:r>
           </w:p>
         </w:tc>
@@ -4560,7 +4560,7 @@
               <w:jc w:val="left"/>
             </w:pPr>
             <w:r>
-              <w:t xml:space="preserve">Baseline uVDBP:cr (ug/mmol)</w:t>
+              <w:t xml:space="preserve">udbpBase</w:t>
             </w:r>
           </w:p>
         </w:tc>
@@ -4582,18 +4582,18 @@
               <w:jc w:val="left"/>
             </w:pPr>
             <w:r>
-              <w:t xml:space="preserve">3.95 (-5.85, 14.76)</w:t>
-            </w:r>
-          </w:p>
-        </w:tc>
-        <w:tc>
-          <w:p>
-            <w:pPr>
-              <w:pStyle w:val="Compact"/>
-              <w:jc w:val="left"/>
-            </w:pPr>
-            <w:r>
-              <w:t xml:space="preserve">0.44</w:t>
+              <w:t xml:space="preserve">3 (-6.92, 13.98)</w:t>
+            </w:r>
+          </w:p>
+        </w:tc>
+        <w:tc>
+          <w:p>
+            <w:pPr>
+              <w:pStyle w:val="Compact"/>
+              <w:jc w:val="left"/>
+            </w:pPr>
+            <w:r>
+              <w:t xml:space="preserve">0.57</w:t>
             </w:r>
           </w:p>
         </w:tc>
@@ -4617,7 +4617,7 @@
               <w:jc w:val="left"/>
             </w:pPr>
             <w:r>
-              <w:t xml:space="preserve">Baseline uVDBP:cr (ug/mmol)</w:t>
+              <w:t xml:space="preserve">udbpBase</w:t>
             </w:r>
           </w:p>
         </w:tc>
@@ -4639,18 +4639,18 @@
               <w:jc w:val="left"/>
             </w:pPr>
             <w:r>
-              <w:t xml:space="preserve">12.39 (-7.31, 36.28)</w:t>
-            </w:r>
-          </w:p>
-        </w:tc>
-        <w:tc>
-          <w:p>
-            <w:pPr>
-              <w:pStyle w:val="Compact"/>
-              <w:jc w:val="left"/>
-            </w:pPr>
-            <w:r>
-              <w:t xml:space="preserve">0.23</w:t>
+              <w:t xml:space="preserve">11.47 (-8.56, 35.89)</w:t>
+            </w:r>
+          </w:p>
+        </w:tc>
+        <w:tc>
+          <w:p>
+            <w:pPr>
+              <w:pStyle w:val="Compact"/>
+              <w:jc w:val="left"/>
+            </w:pPr>
+            <w:r>
+              <w:t xml:space="preserve">0.28</w:t>
             </w:r>
           </w:p>
         </w:tc>
@@ -4674,40 +4674,40 @@
               <w:jc w:val="left"/>
             </w:pPr>
             <w:r>
-              <w:t xml:space="preserve">Baseline uVDBP:cr (ug/mmol)</w:t>
-            </w:r>
-          </w:p>
-        </w:tc>
-        <w:tc>
-          <w:p>
-            <w:pPr>
-              <w:pStyle w:val="Compact"/>
-              <w:jc w:val="left"/>
-            </w:pPr>
-            <w:r>
-              <w:t xml:space="preserve">uVDBP:cr (ug/mmol)</w:t>
-            </w:r>
-          </w:p>
-        </w:tc>
-        <w:tc>
-          <w:p>
-            <w:pPr>
-              <w:pStyle w:val="Compact"/>
-              <w:jc w:val="left"/>
-            </w:pPr>
-            <w:r>
-              <w:t xml:space="preserve">0.81 (-0.22, 1.86)</w:t>
-            </w:r>
-          </w:p>
-        </w:tc>
-        <w:tc>
-          <w:p>
-            <w:pPr>
-              <w:pStyle w:val="Compact"/>
-              <w:jc w:val="left"/>
-            </w:pPr>
-            <w:r>
-              <w:t xml:space="preserve">0.13</w:t>
+              <w:t xml:space="preserve">udbpBase</w:t>
+            </w:r>
+          </w:p>
+        </w:tc>
+        <w:tc>
+          <w:p>
+            <w:pPr>
+              <w:pStyle w:val="Compact"/>
+              <w:jc w:val="left"/>
+            </w:pPr>
+            <w:r>
+              <w:t xml:space="preserve">Baseline uVDBP (ug/mmol)</w:t>
+            </w:r>
+          </w:p>
+        </w:tc>
+        <w:tc>
+          <w:p>
+            <w:pPr>
+              <w:pStyle w:val="Compact"/>
+              <w:jc w:val="left"/>
+            </w:pPr>
+            <w:r>
+              <w:t xml:space="preserve">0.05 (-0.97, 1.09)</w:t>
+            </w:r>
+          </w:p>
+        </w:tc>
+        <w:tc>
+          <w:p>
+            <w:pPr>
+              <w:pStyle w:val="Compact"/>
+              <w:jc w:val="left"/>
+            </w:pPr>
+            <w:r>
+              <w:t xml:space="preserve">0.92</w:t>
             </w:r>
           </w:p>
         </w:tc>
@@ -4731,7 +4731,7 @@
               <w:jc w:val="left"/>
             </w:pPr>
             <w:r>
-              <w:t xml:space="preserve">Baseline uVDBP:cr (ug/mmol)</w:t>
+              <w:t xml:space="preserve">udbpBase</w:t>
             </w:r>
           </w:p>
         </w:tc>
@@ -4788,7 +4788,7 @@
               <w:jc w:val="left"/>
             </w:pPr>
             <w:r>
-              <w:t xml:space="preserve">Baseline uVDBP:cr (ug/mmol)</w:t>
+              <w:t xml:space="preserve">udbpBase</w:t>
             </w:r>
           </w:p>
         </w:tc>
@@ -4810,7 +4810,7 @@
               <w:jc w:val="left"/>
             </w:pPr>
             <w:r>
-              <w:t xml:space="preserve">-8.05 (-8.88, -7.23)</w:t>
+              <w:t xml:space="preserve">-8.04 (-8.87, -7.21)</w:t>
             </w:r>
           </w:p>
         </w:tc>
@@ -4845,7 +4845,7 @@
               <w:jc w:val="left"/>
             </w:pPr>
             <w:r>
-              <w:t xml:space="preserve">Baseline uVDBP:cr (ug/mmol)</w:t>
+              <w:t xml:space="preserve">udbpBase</w:t>
             </w:r>
           </w:p>
         </w:tc>
@@ -4867,18 +4867,18 @@
               <w:jc w:val="left"/>
             </w:pPr>
             <w:r>
-              <w:t xml:space="preserve">-0.2 (-2.27, 1.92)</w:t>
-            </w:r>
-          </w:p>
-        </w:tc>
-        <w:tc>
-          <w:p>
-            <w:pPr>
-              <w:pStyle w:val="Compact"/>
-              <w:jc w:val="left"/>
-            </w:pPr>
-            <w:r>
-              <w:t xml:space="preserve">0.85</w:t>
+              <w:t xml:space="preserve">-0.45 (-2.51, 1.66)</w:t>
+            </w:r>
+          </w:p>
+        </w:tc>
+        <w:tc>
+          <w:p>
+            <w:pPr>
+              <w:pStyle w:val="Compact"/>
+              <w:jc w:val="left"/>
+            </w:pPr>
+            <w:r>
+              <w:t xml:space="preserve">0.67</w:t>
             </w:r>
           </w:p>
         </w:tc>
@@ -4902,7 +4902,7 @@
               <w:jc w:val="left"/>
             </w:pPr>
             <w:r>
-              <w:t xml:space="preserve">Baseline uVDBP:cr (ug/mmol)</w:t>
+              <w:t xml:space="preserve">udbpBase</w:t>
             </w:r>
           </w:p>
         </w:tc>
@@ -4924,7 +4924,7 @@
               <w:jc w:val="left"/>
             </w:pPr>
             <w:r>
-              <w:t xml:space="preserve">-4.13 (-6.03, -2.19)</w:t>
+              <w:t xml:space="preserve">-4.09 (-6, -2.15)</w:t>
             </w:r>
           </w:p>
         </w:tc>
@@ -4959,7 +4959,7 @@
               <w:jc w:val="left"/>
             </w:pPr>
             <w:r>
-              <w:t xml:space="preserve">Baseline uVDBP:cr (ug/mmol)</w:t>
+              <w:t xml:space="preserve">udbpBase</w:t>
             </w:r>
           </w:p>
         </w:tc>
@@ -4981,18 +4981,18 @@
               <w:jc w:val="left"/>
             </w:pPr>
             <w:r>
-              <w:t xml:space="preserve">-0.47 (-2.4, 1.51)</w:t>
-            </w:r>
-          </w:p>
-        </w:tc>
-        <w:tc>
-          <w:p>
-            <w:pPr>
-              <w:pStyle w:val="Compact"/>
-              <w:jc w:val="left"/>
-            </w:pPr>
-            <w:r>
-              <w:t xml:space="preserve">0.64</w:t>
+              <w:t xml:space="preserve">-0.45 (-2.39, 1.53)</w:t>
+            </w:r>
+          </w:p>
+        </w:tc>
+        <w:tc>
+          <w:p>
+            <w:pPr>
+              <w:pStyle w:val="Compact"/>
+              <w:jc w:val="left"/>
+            </w:pPr>
+            <w:r>
+              <w:t xml:space="preserve">0.65</w:t>
             </w:r>
           </w:p>
         </w:tc>
@@ -5016,7 +5016,7 @@
               <w:jc w:val="left"/>
             </w:pPr>
             <w:r>
-              <w:t xml:space="preserve">Baseline uVDBP:cr (ug/mmol)</w:t>
+              <w:t xml:space="preserve">udbpBase</w:t>
             </w:r>
           </w:p>
         </w:tc>
@@ -5038,7 +5038,7 @@
               <w:jc w:val="left"/>
             </w:pPr>
             <w:r>
-              <w:t xml:space="preserve">1.38 (-3.16, 6.12)</w:t>
+              <w:t xml:space="preserve">1.37 (-3.17, 6.13)</w:t>
             </w:r>
           </w:p>
         </w:tc>
@@ -5113,15 +5113,15 @@
     <w:tbl>
       <w:tblPr>
         <w:tblStyle w:val="TableNormal"/>
-        <w:tblW w:type="pct" w:w="4999.999999999999"/>
+        <w:tblW w:type="pct" w:w="5000.0"/>
         <w:tblLook w:firstRow="1"/>
       </w:tblPr>
       <w:tblGrid>
-        <w:gridCol w:w="1939"/>
-        <w:gridCol w:w="727"/>
-        <w:gridCol w:w="2424"/>
-        <w:gridCol w:w="2101"/>
-        <w:gridCol w:w="727"/>
+        <w:gridCol w:w="1743"/>
+        <w:gridCol w:w="1671"/>
+        <w:gridCol w:w="2179"/>
+        <w:gridCol w:w="1671"/>
+        <w:gridCol w:w="653"/>
       </w:tblGrid>
       <w:tr>
         <w:trPr>
@@ -5232,29 +5232,29 @@
               <w:jc w:val="left"/>
             </w:pPr>
             <w:r>
-              <w:t xml:space="preserve">udbpCr</w:t>
-            </w:r>
-          </w:p>
-        </w:tc>
-        <w:tc>
-          <w:p>
-            <w:pPr>
-              <w:pStyle w:val="Compact"/>
-              <w:jc w:val="left"/>
-            </w:pPr>
-            <w:r>
-              <w:t xml:space="preserve">uVDBP:cr (ug/mmol)</w:t>
-            </w:r>
-          </w:p>
-        </w:tc>
-        <w:tc>
-          <w:p>
-            <w:pPr>
-              <w:pStyle w:val="Compact"/>
-              <w:jc w:val="left"/>
-            </w:pPr>
-            <w:r>
-              <w:t xml:space="preserve">32.21 (16.9, 49.52)</w:t>
+              <w:t xml:space="preserve">Urinary VDBP (ng/mL)</w:t>
+            </w:r>
+          </w:p>
+        </w:tc>
+        <w:tc>
+          <w:p>
+            <w:pPr>
+              <w:pStyle w:val="Compact"/>
+              <w:jc w:val="left"/>
+            </w:pPr>
+            <w:r>
+              <w:t xml:space="preserve">Baseline uVDBP (ug/mmol)</w:t>
+            </w:r>
+          </w:p>
+        </w:tc>
+        <w:tc>
+          <w:p>
+            <w:pPr>
+              <w:pStyle w:val="Compact"/>
+              <w:jc w:val="left"/>
+            </w:pPr>
+            <w:r>
+              <w:t xml:space="preserve">16.55 (5.93, 28.23)</w:t>
             </w:r>
           </w:p>
         </w:tc>
@@ -5289,7 +5289,7 @@
               <w:jc w:val="left"/>
             </w:pPr>
             <w:r>
-              <w:t xml:space="preserve">udbpCr</w:t>
+              <w:t xml:space="preserve">Urinary VDBP (ng/mL)</w:t>
             </w:r>
           </w:p>
         </w:tc>
@@ -5311,7 +5311,7 @@
               <w:jc w:val="left"/>
             </w:pPr>
             <w:r>
-              <w:t xml:space="preserve">9.59 (6.17, 13.12)</w:t>
+              <w:t xml:space="preserve">10.33 (6.61, 14.17)</w:t>
             </w:r>
           </w:p>
         </w:tc>
@@ -5346,7 +5346,7 @@
               <w:jc w:val="left"/>
             </w:pPr>
             <w:r>
-              <w:t xml:space="preserve">udbpCr</w:t>
+              <w:t xml:space="preserve">Urinary VDBP (ng/mL)</w:t>
             </w:r>
           </w:p>
         </w:tc>
@@ -5368,18 +5368,18 @@
               <w:jc w:val="left"/>
             </w:pPr>
             <w:r>
-              <w:t xml:space="preserve">3.01 (-1.97, 8.23)</w:t>
-            </w:r>
-          </w:p>
-        </w:tc>
-        <w:tc>
-          <w:p>
-            <w:pPr>
-              <w:pStyle w:val="Compact"/>
-              <w:jc w:val="left"/>
-            </w:pPr>
-            <w:r>
-              <w:t xml:space="preserve">0.24</w:t>
+              <w:t xml:space="preserve">3.86 (-1.44, 9.45)</w:t>
+            </w:r>
+          </w:p>
+        </w:tc>
+        <w:tc>
+          <w:p>
+            <w:pPr>
+              <w:pStyle w:val="Compact"/>
+              <w:jc w:val="left"/>
+            </w:pPr>
+            <w:r>
+              <w:t xml:space="preserve">0.16</w:t>
             </w:r>
           </w:p>
         </w:tc>
@@ -5403,7 +5403,7 @@
               <w:jc w:val="left"/>
             </w:pPr>
             <w:r>
-              <w:t xml:space="preserve">udbpCr</w:t>
+              <w:t xml:space="preserve">Urinary VDBP (ng/mL)</w:t>
             </w:r>
           </w:p>
         </w:tc>
@@ -5425,7 +5425,7 @@
               <w:jc w:val="left"/>
             </w:pPr>
             <w:r>
-              <w:t xml:space="preserve">-24.34 (-32.31, -15.43)</w:t>
+              <w:t xml:space="preserve">-28 (-35.48, -19.64)</w:t>
             </w:r>
           </w:p>
         </w:tc>
@@ -5460,7 +5460,7 @@
               <w:jc w:val="left"/>
             </w:pPr>
             <w:r>
-              <w:t xml:space="preserve">udbpCr</w:t>
+              <w:t xml:space="preserve">Urinary VDBP (ng/mL)</w:t>
             </w:r>
           </w:p>
         </w:tc>
@@ -5482,18 +5482,18 @@
               <w:jc w:val="left"/>
             </w:pPr>
             <w:r>
-              <w:t xml:space="preserve">-4.61 (-13.9, 5.67)</w:t>
-            </w:r>
-          </w:p>
-        </w:tc>
-        <w:tc>
-          <w:p>
-            <w:pPr>
-              <w:pStyle w:val="Compact"/>
-              <w:jc w:val="left"/>
-            </w:pPr>
-            <w:r>
-              <w:t xml:space="preserve">0.37</w:t>
+              <w:t xml:space="preserve">-4.5 (-14.4, 6.54)</w:t>
+            </w:r>
+          </w:p>
+        </w:tc>
+        <w:tc>
+          <w:p>
+            <w:pPr>
+              <w:pStyle w:val="Compact"/>
+              <w:jc w:val="left"/>
+            </w:pPr>
+            <w:r>
+              <w:t xml:space="preserve">0.41</w:t>
             </w:r>
           </w:p>
         </w:tc>
@@ -5517,7 +5517,7 @@
               <w:jc w:val="left"/>
             </w:pPr>
             <w:r>
-              <w:t xml:space="preserve">udbpCr</w:t>
+              <w:t xml:space="preserve">Urinary VDBP (ng/mL)</w:t>
             </w:r>
           </w:p>
         </w:tc>
@@ -5539,18 +5539,18 @@
               <w:jc w:val="left"/>
             </w:pPr>
             <w:r>
-              <w:t xml:space="preserve">5 (-4.9, 15.94)</w:t>
-            </w:r>
-          </w:p>
-        </w:tc>
-        <w:tc>
-          <w:p>
-            <w:pPr>
-              <w:pStyle w:val="Compact"/>
-              <w:jc w:val="left"/>
-            </w:pPr>
-            <w:r>
-              <w:t xml:space="preserve">0.33</w:t>
+              <w:t xml:space="preserve">4.79 (-5.44, 16.14)</w:t>
+            </w:r>
+          </w:p>
+        </w:tc>
+        <w:tc>
+          <w:p>
+            <w:pPr>
+              <w:pStyle w:val="Compact"/>
+              <w:jc w:val="left"/>
+            </w:pPr>
+            <w:r>
+              <w:t xml:space="preserve">0.37</w:t>
             </w:r>
           </w:p>
         </w:tc>
@@ -5574,7 +5574,7 @@
               <w:jc w:val="left"/>
             </w:pPr>
             <w:r>
-              <w:t xml:space="preserve">udbpCr</w:t>
+              <w:t xml:space="preserve">Urinary VDBP (ng/mL)</w:t>
             </w:r>
           </w:p>
         </w:tc>
@@ -5596,18 +5596,18 @@
               <w:jc w:val="left"/>
             </w:pPr>
             <w:r>
-              <w:t xml:space="preserve">10.52 (-7.31, 31.78)</w:t>
-            </w:r>
-          </w:p>
-        </w:tc>
-        <w:tc>
-          <w:p>
-            <w:pPr>
-              <w:pStyle w:val="Compact"/>
-              <w:jc w:val="left"/>
-            </w:pPr>
-            <w:r>
-              <w:t xml:space="preserve">0.27</w:t>
+              <w:t xml:space="preserve">10.54 (-8.86, 34.05)</w:t>
+            </w:r>
+          </w:p>
+        </w:tc>
+        <w:tc>
+          <w:p>
+            <w:pPr>
+              <w:pStyle w:val="Compact"/>
+              <w:jc w:val="left"/>
+            </w:pPr>
+            <w:r>
+              <w:t xml:space="preserve">0.31</w:t>
             </w:r>
           </w:p>
         </w:tc>
@@ -5631,40 +5631,40 @@
               <w:jc w:val="left"/>
             </w:pPr>
             <w:r>
-              <w:t xml:space="preserve">udbpCr</w:t>
-            </w:r>
-          </w:p>
-        </w:tc>
-        <w:tc>
-          <w:p>
-            <w:pPr>
-              <w:pStyle w:val="Compact"/>
-              <w:jc w:val="left"/>
-            </w:pPr>
-            <w:r>
-              <w:t xml:space="preserve">uVDBP:cr (ug/mmol)</w:t>
-            </w:r>
-          </w:p>
-        </w:tc>
-        <w:tc>
-          <w:p>
-            <w:pPr>
-              <w:pStyle w:val="Compact"/>
-              <w:jc w:val="left"/>
-            </w:pPr>
-            <w:r>
-              <w:t xml:space="preserve">0.28 (-0.23, 0.79)</w:t>
-            </w:r>
-          </w:p>
-        </w:tc>
-        <w:tc>
-          <w:p>
-            <w:pPr>
-              <w:pStyle w:val="Compact"/>
-              <w:jc w:val="left"/>
-            </w:pPr>
-            <w:r>
-              <w:t xml:space="preserve">0.29</w:t>
+              <w:t xml:space="preserve">Urinary VDBP (ng/mL)</w:t>
+            </w:r>
+          </w:p>
+        </w:tc>
+        <w:tc>
+          <w:p>
+            <w:pPr>
+              <w:pStyle w:val="Compact"/>
+              <w:jc w:val="left"/>
+            </w:pPr>
+            <w:r>
+              <w:t xml:space="preserve">Baseline uVDBP (ug/mmol)</w:t>
+            </w:r>
+          </w:p>
+        </w:tc>
+        <w:tc>
+          <w:p>
+            <w:pPr>
+              <w:pStyle w:val="Compact"/>
+              <w:jc w:val="left"/>
+            </w:pPr>
+            <w:r>
+              <w:t xml:space="preserve">-0.59 (-1.04, -0.14)</w:t>
+            </w:r>
+          </w:p>
+        </w:tc>
+        <w:tc>
+          <w:p>
+            <w:pPr>
+              <w:pStyle w:val="Compact"/>
+              <w:jc w:val="left"/>
+            </w:pPr>
+            <w:r>
+              <w:t xml:space="preserve">0.01</w:t>
             </w:r>
           </w:p>
         </w:tc>
@@ -5688,7 +5688,7 @@
               <w:jc w:val="left"/>
             </w:pPr>
             <w:r>
-              <w:t xml:space="preserve">udbpCr</w:t>
+              <w:t xml:space="preserve">Urinary VDBP (ng/mL)</w:t>
             </w:r>
           </w:p>
         </w:tc>
@@ -5745,7 +5745,7 @@
               <w:jc w:val="left"/>
             </w:pPr>
             <w:r>
-              <w:t xml:space="preserve">udbpCr</w:t>
+              <w:t xml:space="preserve">Urinary VDBP (ng/mL)</w:t>
             </w:r>
           </w:p>
         </w:tc>
@@ -5767,7 +5767,7 @@
               <w:jc w:val="left"/>
             </w:pPr>
             <w:r>
-              <w:t xml:space="preserve">-8.06 (-8.88, -7.23)</w:t>
+              <w:t xml:space="preserve">-8.03 (-8.85, -7.19)</w:t>
             </w:r>
           </w:p>
         </w:tc>
@@ -5802,7 +5802,7 @@
               <w:jc w:val="left"/>
             </w:pPr>
             <w:r>
-              <w:t xml:space="preserve">udbpCr</w:t>
+              <w:t xml:space="preserve">Urinary VDBP (ng/mL)</w:t>
             </w:r>
           </w:p>
         </w:tc>
@@ -5824,18 +5824,18 @@
               <w:jc w:val="left"/>
             </w:pPr>
             <w:r>
-              <w:t xml:space="preserve">-0.39 (-2.46, 1.73)</w:t>
-            </w:r>
-          </w:p>
-        </w:tc>
-        <w:tc>
-          <w:p>
-            <w:pPr>
-              <w:pStyle w:val="Compact"/>
-              <w:jc w:val="left"/>
-            </w:pPr>
-            <w:r>
-              <w:t xml:space="preserve">0.72</w:t>
+              <w:t xml:space="preserve">-0.45 (-2.52, 1.66)</w:t>
+            </w:r>
+          </w:p>
+        </w:tc>
+        <w:tc>
+          <w:p>
+            <w:pPr>
+              <w:pStyle w:val="Compact"/>
+              <w:jc w:val="left"/>
+            </w:pPr>
+            <w:r>
+              <w:t xml:space="preserve">0.67</w:t>
             </w:r>
           </w:p>
         </w:tc>
@@ -5859,7 +5859,7 @@
               <w:jc w:val="left"/>
             </w:pPr>
             <w:r>
-              <w:t xml:space="preserve">udbpCr</w:t>
+              <w:t xml:space="preserve">Urinary VDBP (ng/mL)</w:t>
             </w:r>
           </w:p>
         </w:tc>
@@ -5881,7 +5881,7 @@
               <w:jc w:val="left"/>
             </w:pPr>
             <w:r>
-              <w:t xml:space="preserve">-4.09 (-6, -2.15)</w:t>
+              <w:t xml:space="preserve">-4.09 (-6, -2.14)</w:t>
             </w:r>
           </w:p>
         </w:tc>
@@ -5916,7 +5916,7 @@
               <w:jc w:val="left"/>
             </w:pPr>
             <w:r>
-              <w:t xml:space="preserve">udbpCr</w:t>
+              <w:t xml:space="preserve">Urinary VDBP (ng/mL)</w:t>
             </w:r>
           </w:p>
         </w:tc>
@@ -5938,18 +5938,18 @@
               <w:jc w:val="left"/>
             </w:pPr>
             <w:r>
-              <w:t xml:space="preserve">-0.46 (-2.4, 1.53)</w:t>
-            </w:r>
-          </w:p>
-        </w:tc>
-        <w:tc>
-          <w:p>
-            <w:pPr>
-              <w:pStyle w:val="Compact"/>
-              <w:jc w:val="left"/>
-            </w:pPr>
-            <w:r>
-              <w:t xml:space="preserve">0.65</w:t>
+              <w:t xml:space="preserve">-0.47 (-2.41, 1.5)</w:t>
+            </w:r>
+          </w:p>
+        </w:tc>
+        <w:tc>
+          <w:p>
+            <w:pPr>
+              <w:pStyle w:val="Compact"/>
+              <w:jc w:val="left"/>
+            </w:pPr>
+            <w:r>
+              <w:t xml:space="preserve">0.64</w:t>
             </w:r>
           </w:p>
         </w:tc>
@@ -5973,7 +5973,7 @@
               <w:jc w:val="left"/>
             </w:pPr>
             <w:r>
-              <w:t xml:space="preserve">udbpCr</w:t>
+              <w:t xml:space="preserve">Urinary VDBP (ng/mL)</w:t>
             </w:r>
           </w:p>
         </w:tc>
@@ -5995,18 +5995,18 @@
               <w:jc w:val="left"/>
             </w:pPr>
             <w:r>
-              <w:t xml:space="preserve">1.34 (-3.19, 6.09)</w:t>
-            </w:r>
-          </w:p>
-        </w:tc>
-        <w:tc>
-          <w:p>
-            <w:pPr>
-              <w:pStyle w:val="Compact"/>
-              <w:jc w:val="left"/>
-            </w:pPr>
-            <w:r>
-              <w:t xml:space="preserve">0.57</w:t>
+              <w:t xml:space="preserve">1.43 (-3.14, 6.22)</w:t>
+            </w:r>
+          </w:p>
+        </w:tc>
+        <w:tc>
+          <w:p>
+            <w:pPr>
+              <w:pStyle w:val="Compact"/>
+              <w:jc w:val="left"/>
+            </w:pPr>
+            <w:r>
+              <w:t xml:space="preserve">0.55</w:t>
             </w:r>
           </w:p>
         </w:tc>
@@ -6167,7 +6167,7 @@
     </w:lvl>
   </w:abstractNum>
   <w:abstractNum w:abstractNumId="990">
-    <w:nsid w:val="ef0a9635"/>
+    <w:nsid w:val="43eefeb8"/>
     <w:multiLevelType w:val="multilevel"/>
     <w:lvl w:ilvl="0">
       <w:numFmt w:val="bullet"/>
@@ -6248,7 +6248,7 @@
     </w:lvl>
   </w:abstractNum>
   <w:abstractNum w:abstractNumId="991">
-    <w:nsid w:val="41b5378a"/>
+    <w:nsid w:val="a68ccf8b"/>
     <w:multiLevelType w:val="multilevel"/>
     <w:lvl w:ilvl="0">
       <w:numFmt w:val="bullet"/>

</xml_diff>